<commit_message>
Finished GAT211 PRoject 1
</commit_message>
<xml_diff>
--- a/GAT211/Crafting_Combat_System_Rules_Ver_5_Final_Rough.docx
+++ b/GAT211/Crafting_Combat_System_Rules_Ver_5_Final_Rough.docx
@@ -16,6 +16,7 @@
           <w:szCs w:val="36"/>
         </w:rPr>
       </w:pPr>
+      <w:proofErr w:type="spellStart"/>
       <w:r>
         <w:rPr>
           <w:rFonts w:ascii="BlackwoodCastleShadow" w:hAnsi="BlackwoodCastleShadow"/>
@@ -26,6 +27,7 @@
         </w:rPr>
         <w:t>BattleSmiths</w:t>
       </w:r>
+      <w:proofErr w:type="spellEnd"/>
     </w:p>
     <w:p>
       <w:pPr>
@@ -38,7 +40,7 @@
         </w:rPr>
         <w:sectPr>
           <w:footerReference w:type="default" r:id="rId7"/>
-          <w:pgSz w:w="12240" w:h="15840"/>
+          <w:pgSz w:w="12240" w:h="15840" w:code="1"/>
           <w:pgMar w:top="1440" w:right="1440" w:bottom="1440" w:left="1440" w:header="720" w:footer="720" w:gutter="0"/>
           <w:cols w:space="720"/>
           <w:docGrid w:linePitch="360"/>
@@ -90,9 +92,27 @@
       </w:pPr>
       <w:r>
         <w:rPr>
-          <w:rFonts w:ascii="Buccaneer" w:hAnsi="Buccaneer"/>
-        </w:rPr>
-        <w:t>2 medium-sized chalkboards</w:t>
+          <w:rFonts w:ascii="Mayflower Antique" w:hAnsi="Mayflower Antique"/>
+        </w:rPr>
+        <w:t>2</w:t>
+      </w:r>
+      <w:r>
+        <w:rPr>
+          <w:rFonts w:ascii="Buccaneer" w:hAnsi="Buccaneer"/>
+        </w:rPr>
+        <w:t xml:space="preserve"> medium</w:t>
+      </w:r>
+      <w:r>
+        <w:rPr>
+          <w:rFonts w:ascii="Mayflower Antique" w:hAnsi="Mayflower Antique"/>
+        </w:rPr>
+        <w:t>-</w:t>
+      </w:r>
+      <w:r>
+        <w:rPr>
+          <w:rFonts w:ascii="Buccaneer" w:hAnsi="Buccaneer"/>
+        </w:rPr>
+        <w:t>sized chalkboards</w:t>
       </w:r>
     </w:p>
     <w:p>
@@ -108,9 +128,27 @@
       </w:pPr>
       <w:r>
         <w:rPr>
-          <w:rFonts w:ascii="Buccaneer" w:hAnsi="Buccaneer"/>
-        </w:rPr>
-        <w:t>2 small-sized chalkboards</w:t>
+          <w:rFonts w:ascii="Mayflower Antique" w:hAnsi="Mayflower Antique"/>
+        </w:rPr>
+        <w:t>2</w:t>
+      </w:r>
+      <w:r>
+        <w:rPr>
+          <w:rFonts w:ascii="Buccaneer" w:hAnsi="Buccaneer"/>
+        </w:rPr>
+        <w:t xml:space="preserve"> small</w:t>
+      </w:r>
+      <w:r>
+        <w:rPr>
+          <w:rFonts w:ascii="Mayflower Antique" w:hAnsi="Mayflower Antique"/>
+        </w:rPr>
+        <w:t>-</w:t>
+      </w:r>
+      <w:r>
+        <w:rPr>
+          <w:rFonts w:ascii="Buccaneer" w:hAnsi="Buccaneer"/>
+        </w:rPr>
+        <w:t>sized chalkboards</w:t>
       </w:r>
     </w:p>
     <w:p>
@@ -126,9 +164,15 @@
       </w:pPr>
       <w:r>
         <w:rPr>
-          <w:rFonts w:ascii="Buccaneer" w:hAnsi="Buccaneer"/>
-        </w:rPr>
-        <w:t>1 pack of white chalk</w:t>
+          <w:rFonts w:ascii="Mayflower Antique" w:hAnsi="Mayflower Antique"/>
+        </w:rPr>
+        <w:t>1</w:t>
+      </w:r>
+      <w:r>
+        <w:rPr>
+          <w:rFonts w:ascii="Buccaneer" w:hAnsi="Buccaneer"/>
+        </w:rPr>
+        <w:t xml:space="preserve"> pack of white chalk</w:t>
       </w:r>
     </w:p>
     <w:p>
@@ -144,9 +188,15 @@
       </w:pPr>
       <w:r>
         <w:rPr>
-          <w:rFonts w:ascii="Buccaneer" w:hAnsi="Buccaneer"/>
-        </w:rPr>
-        <w:t>1 pack of colored chalk</w:t>
+          <w:rFonts w:ascii="Mayflower Antique" w:hAnsi="Mayflower Antique"/>
+        </w:rPr>
+        <w:t>1</w:t>
+      </w:r>
+      <w:r>
+        <w:rPr>
+          <w:rFonts w:ascii="Buccaneer" w:hAnsi="Buccaneer"/>
+        </w:rPr>
+        <w:t xml:space="preserve"> pack of colored chalk</w:t>
       </w:r>
     </w:p>
     <w:p>
@@ -162,9 +212,15 @@
       </w:pPr>
       <w:r>
         <w:rPr>
-          <w:rFonts w:ascii="Buccaneer" w:hAnsi="Buccaneer"/>
-        </w:rPr>
-        <w:t>1 felt eraser</w:t>
+          <w:rFonts w:ascii="Mayflower Antique" w:hAnsi="Mayflower Antique"/>
+        </w:rPr>
+        <w:t>1</w:t>
+      </w:r>
+      <w:r>
+        <w:rPr>
+          <w:rFonts w:ascii="Buccaneer" w:hAnsi="Buccaneer"/>
+        </w:rPr>
+        <w:t xml:space="preserve"> felt eraser</w:t>
       </w:r>
     </w:p>
     <w:p>
@@ -180,15 +236,27 @@
       </w:pPr>
       <w:r>
         <w:rPr>
-          <w:rFonts w:ascii="Buccaneer" w:hAnsi="Buccaneer"/>
-        </w:rPr>
-        <w:t>1 bag of</w:t>
-      </w:r>
-      <w:r>
-        <w:rPr>
-          <w:rFonts w:ascii="Buccaneer" w:hAnsi="Buccaneer"/>
-        </w:rPr>
-        <w:t xml:space="preserve"> 30</w:t>
+          <w:rFonts w:ascii="Mayflower Antique" w:hAnsi="Mayflower Antique"/>
+        </w:rPr>
+        <w:t>1</w:t>
+      </w:r>
+      <w:r>
+        <w:rPr>
+          <w:rFonts w:ascii="Buccaneer" w:hAnsi="Buccaneer"/>
+        </w:rPr>
+        <w:t xml:space="preserve"> bag of</w:t>
+      </w:r>
+      <w:r>
+        <w:rPr>
+          <w:rFonts w:ascii="Buccaneer" w:hAnsi="Buccaneer"/>
+        </w:rPr>
+        <w:t xml:space="preserve"> </w:t>
+      </w:r>
+      <w:r>
+        <w:rPr>
+          <w:rFonts w:ascii="Mayflower Antique" w:hAnsi="Mayflower Antique"/>
+        </w:rPr>
+        <w:t>30</w:t>
       </w:r>
       <w:r>
         <w:rPr>
@@ -210,15 +278,27 @@
       </w:pPr>
       <w:r>
         <w:rPr>
-          <w:rFonts w:ascii="Buccaneer" w:hAnsi="Buccaneer"/>
-        </w:rPr>
-        <w:t>1 bag of</w:t>
-      </w:r>
-      <w:r>
-        <w:rPr>
-          <w:rFonts w:ascii="Buccaneer" w:hAnsi="Buccaneer"/>
-        </w:rPr>
-        <w:t xml:space="preserve"> 30</w:t>
+          <w:rFonts w:ascii="Mayflower Antique" w:hAnsi="Mayflower Antique"/>
+        </w:rPr>
+        <w:t>1</w:t>
+      </w:r>
+      <w:r>
+        <w:rPr>
+          <w:rFonts w:ascii="Buccaneer" w:hAnsi="Buccaneer"/>
+        </w:rPr>
+        <w:t xml:space="preserve"> bag of</w:t>
+      </w:r>
+      <w:r>
+        <w:rPr>
+          <w:rFonts w:ascii="Buccaneer" w:hAnsi="Buccaneer"/>
+        </w:rPr>
+        <w:t xml:space="preserve"> </w:t>
+      </w:r>
+      <w:r>
+        <w:rPr>
+          <w:rFonts w:ascii="Mayflower Antique" w:hAnsi="Mayflower Antique"/>
+        </w:rPr>
+        <w:t>30</w:t>
       </w:r>
       <w:r>
         <w:rPr>
@@ -240,9 +320,27 @@
       </w:pPr>
       <w:r>
         <w:rPr>
-          <w:rFonts w:ascii="Buccaneer" w:hAnsi="Buccaneer"/>
-        </w:rPr>
-        <w:t>1 four-sided die</w:t>
+          <w:rFonts w:ascii="Mayflower Antique" w:hAnsi="Mayflower Antique"/>
+        </w:rPr>
+        <w:t>1</w:t>
+      </w:r>
+      <w:r>
+        <w:rPr>
+          <w:rFonts w:ascii="Buccaneer" w:hAnsi="Buccaneer"/>
+        </w:rPr>
+        <w:t xml:space="preserve"> four</w:t>
+      </w:r>
+      <w:r>
+        <w:rPr>
+          <w:rFonts w:ascii="Mayflower Antique" w:hAnsi="Mayflower Antique"/>
+        </w:rPr>
+        <w:t>-</w:t>
+      </w:r>
+      <w:r>
+        <w:rPr>
+          <w:rFonts w:ascii="Buccaneer" w:hAnsi="Buccaneer"/>
+        </w:rPr>
+        <w:t>sided die</w:t>
       </w:r>
     </w:p>
     <w:p>
@@ -258,9 +356,27 @@
       </w:pPr>
       <w:r>
         <w:rPr>
-          <w:rFonts w:ascii="Buccaneer" w:hAnsi="Buccaneer"/>
-        </w:rPr>
-        <w:t>1 six-sided die</w:t>
+          <w:rFonts w:ascii="Mayflower Antique" w:hAnsi="Mayflower Antique"/>
+        </w:rPr>
+        <w:t>1</w:t>
+      </w:r>
+      <w:r>
+        <w:rPr>
+          <w:rFonts w:ascii="Buccaneer" w:hAnsi="Buccaneer"/>
+        </w:rPr>
+        <w:t xml:space="preserve"> six</w:t>
+      </w:r>
+      <w:r>
+        <w:rPr>
+          <w:rFonts w:ascii="Mayflower Antique" w:hAnsi="Mayflower Antique"/>
+        </w:rPr>
+        <w:t>-</w:t>
+      </w:r>
+      <w:r>
+        <w:rPr>
+          <w:rFonts w:ascii="Buccaneer" w:hAnsi="Buccaneer"/>
+        </w:rPr>
+        <w:t>sided die</w:t>
       </w:r>
     </w:p>
     <w:p>
@@ -276,9 +392,27 @@
       </w:pPr>
       <w:r>
         <w:rPr>
-          <w:rFonts w:ascii="Buccaneer" w:hAnsi="Buccaneer"/>
-        </w:rPr>
-        <w:t>1 ten-sided die</w:t>
+          <w:rFonts w:ascii="Mayflower Antique" w:hAnsi="Mayflower Antique"/>
+        </w:rPr>
+        <w:t>1</w:t>
+      </w:r>
+      <w:r>
+        <w:rPr>
+          <w:rFonts w:ascii="Buccaneer" w:hAnsi="Buccaneer"/>
+        </w:rPr>
+        <w:t xml:space="preserve"> ten</w:t>
+      </w:r>
+      <w:r>
+        <w:rPr>
+          <w:rFonts w:ascii="Mayflower Antique" w:hAnsi="Mayflower Antique"/>
+        </w:rPr>
+        <w:t>-</w:t>
+      </w:r>
+      <w:r>
+        <w:rPr>
+          <w:rFonts w:ascii="Buccaneer" w:hAnsi="Buccaneer"/>
+        </w:rPr>
+        <w:t>sided die</w:t>
       </w:r>
     </w:p>
     <w:p>
@@ -330,7 +464,31 @@
         <w:rPr>
           <w:rFonts w:ascii="Buccaneer" w:hAnsi="Buccaneer"/>
         </w:rPr>
-        <w:t>Each player takes one each of the following: medium-sized chalkboard, small-sized chalkboard, and a stick of white chalk.</w:t>
+        <w:t>Each player takes one each of the following: medium</w:t>
+      </w:r>
+      <w:r>
+        <w:rPr>
+          <w:rFonts w:ascii="Mayflower Antique" w:hAnsi="Mayflower Antique"/>
+        </w:rPr>
+        <w:t>-</w:t>
+      </w:r>
+      <w:r>
+        <w:rPr>
+          <w:rFonts w:ascii="Buccaneer" w:hAnsi="Buccaneer"/>
+        </w:rPr>
+        <w:t>sized chalkboard, small</w:t>
+      </w:r>
+      <w:r>
+        <w:rPr>
+          <w:rFonts w:ascii="Mayflower Antique" w:hAnsi="Mayflower Antique"/>
+        </w:rPr>
+        <w:t>-</w:t>
+      </w:r>
+      <w:r>
+        <w:rPr>
+          <w:rFonts w:ascii="Buccaneer" w:hAnsi="Buccaneer"/>
+        </w:rPr>
+        <w:t>sized chalkboard, and a stick of white chalk.</w:t>
       </w:r>
     </w:p>
     <w:p>
@@ -702,13 +860,39 @@
           <w:sz w:val="24"/>
           <w:szCs w:val="24"/>
         </w:rPr>
-        <w:t>Combat!</w:t>
-      </w:r>
-      <w:r>
-        <w:rPr>
-          <w:rFonts w:ascii="Buccaneer" w:hAnsi="Buccaneer"/>
-        </w:rPr>
-        <w:t>where you</w:t>
+        <w:t>Combat</w:t>
+      </w:r>
+      <w:r>
+        <w:rPr>
+          <w:rFonts w:ascii="Rockwell" w:hAnsi="Rockwell"/>
+          <w:b/>
+          <w:sz w:val="24"/>
+          <w:szCs w:val="24"/>
+        </w:rPr>
+        <w:t>!</w:t>
+      </w:r>
+      <w:r>
+        <w:rPr>
+          <w:rFonts w:ascii="Mayflower Antique" w:hAnsi="Mayflower Antique"/>
+          <w:b/>
+          <w:sz w:val="24"/>
+          <w:szCs w:val="24"/>
+        </w:rPr>
+        <w:t xml:space="preserve"> </w:t>
+      </w:r>
+      <w:proofErr w:type="gramStart"/>
+      <w:r>
+        <w:rPr>
+          <w:rFonts w:ascii="Buccaneer" w:hAnsi="Buccaneer"/>
+        </w:rPr>
+        <w:t>where</w:t>
+      </w:r>
+      <w:proofErr w:type="gramEnd"/>
+      <w:r>
+        <w:rPr>
+          <w:rFonts w:ascii="Buccaneer" w:hAnsi="Buccaneer"/>
+        </w:rPr>
+        <w:t xml:space="preserve"> you</w:t>
       </w:r>
       <w:r>
         <w:rPr>
@@ -720,19 +904,13 @@
         <w:rPr>
           <w:rFonts w:ascii="Buccaneer" w:hAnsi="Buccaneer"/>
         </w:rPr>
-        <w:t>ll be fighting to the death using the weapons you</w:t>
-      </w:r>
-      <w:r>
-        <w:rPr>
-          <w:rFonts w:ascii="Times New Roman" w:hAnsi="Times New Roman" w:cs="Times New Roman"/>
-        </w:rPr>
-        <w:t>’</w:t>
-      </w:r>
-      <w:r>
-        <w:rPr>
-          <w:rFonts w:ascii="Buccaneer" w:hAnsi="Buccaneer"/>
-        </w:rPr>
-        <w:t>ve just made.</w:t>
+        <w:t xml:space="preserve">ll be fighting to the death using </w:t>
+      </w:r>
+      <w:r>
+        <w:rPr>
+          <w:rFonts w:ascii="Buccaneer" w:hAnsi="Buccaneer"/>
+        </w:rPr>
+        <w:t>your new weapon.</w:t>
       </w:r>
     </w:p>
     <w:p>
@@ -766,8 +944,6 @@
           <w:u w:val="single"/>
         </w:rPr>
       </w:pPr>
-      <w:bookmarkStart w:id="0" w:name="_GoBack"/>
-      <w:bookmarkEnd w:id="0"/>
       <w:r>
         <w:rPr>
           <w:rFonts w:ascii="Buccaneer" w:hAnsi="Buccaneer"/>
@@ -795,7 +971,19 @@
         <w:rPr>
           <w:rFonts w:ascii="Buccaneer" w:hAnsi="Buccaneer"/>
         </w:rPr>
-        <w:t xml:space="preserve">Take 15 coins out of your bag. You can now use these to buy any combination of the following stat bonuses that you see fit. </w:t>
+        <w:t xml:space="preserve">Take </w:t>
+      </w:r>
+      <w:r>
+        <w:rPr>
+          <w:rFonts w:ascii="Mayflower Antique" w:hAnsi="Mayflower Antique"/>
+        </w:rPr>
+        <w:t>15</w:t>
+      </w:r>
+      <w:r>
+        <w:rPr>
+          <w:rFonts w:ascii="Buccaneer" w:hAnsi="Buccaneer"/>
+        </w:rPr>
+        <w:t xml:space="preserve"> coins out of your bag. You can now use these to buy any combination of the following stat bonuses that you see fit. </w:t>
       </w:r>
       <w:r>
         <w:rPr>
@@ -813,7 +1001,19 @@
         <w:rPr>
           <w:rFonts w:ascii="Buccaneer" w:hAnsi="Buccaneer"/>
         </w:rPr>
-        <w:t>ll want to write down whatever you choose on your small chalkboard for reference later.</w:t>
+        <w:t>ll want to write down whatever you choose on your sma</w:t>
+      </w:r>
+      <w:r>
+        <w:rPr>
+          <w:rFonts w:ascii="Buccaneer" w:hAnsi="Buccaneer"/>
+        </w:rPr>
+        <w:t>ll chalkboard for reference</w:t>
+      </w:r>
+      <w:r>
+        <w:rPr>
+          <w:rFonts w:ascii="Buccaneer" w:hAnsi="Buccaneer"/>
+        </w:rPr>
+        <w:t>.</w:t>
       </w:r>
     </w:p>
     <w:p>
@@ -848,7 +1048,7 @@
       </w:pPr>
       <w:r>
         <w:rPr>
-          <w:rFonts w:ascii="Buccaneer" w:hAnsi="Buccaneer"/>
+          <w:rFonts w:ascii="Mayflower Antique" w:hAnsi="Mayflower Antique"/>
         </w:rPr>
         <w:t>8</w:t>
       </w:r>
@@ -856,7 +1056,37 @@
         <w:rPr>
           <w:rFonts w:ascii="Buccaneer" w:hAnsi="Buccaneer"/>
         </w:rPr>
-        <w:t xml:space="preserve"> coins = 90% successful attack</w:t>
+        <w:t xml:space="preserve"> coins </w:t>
+      </w:r>
+      <w:r>
+        <w:rPr>
+          <w:rFonts w:ascii="Rockwell" w:hAnsi="Rockwell"/>
+        </w:rPr>
+        <w:t>=</w:t>
+      </w:r>
+      <w:r>
+        <w:rPr>
+          <w:rFonts w:ascii="Buccaneer" w:hAnsi="Buccaneer"/>
+        </w:rPr>
+        <w:t xml:space="preserve"> </w:t>
+      </w:r>
+      <w:r>
+        <w:rPr>
+          <w:rFonts w:ascii="Mayflower Antique" w:hAnsi="Mayflower Antique"/>
+        </w:rPr>
+        <w:t>90</w:t>
+      </w:r>
+      <w:r>
+        <w:rPr>
+          <w:rFonts w:ascii="Rockwell" w:hAnsi="Rockwell"/>
+        </w:rPr>
+        <w:t>%</w:t>
+      </w:r>
+      <w:r>
+        <w:rPr>
+          <w:rFonts w:ascii="Buccaneer" w:hAnsi="Buccaneer"/>
+        </w:rPr>
+        <w:t xml:space="preserve"> successful attack</w:t>
       </w:r>
     </w:p>
     <w:p>
@@ -872,7 +1102,7 @@
       </w:pPr>
       <w:r>
         <w:rPr>
-          <w:rFonts w:ascii="Buccaneer" w:hAnsi="Buccaneer"/>
+          <w:rFonts w:ascii="Mayflower Antique" w:hAnsi="Mayflower Antique"/>
         </w:rPr>
         <w:t>5</w:t>
       </w:r>
@@ -880,7 +1110,37 @@
         <w:rPr>
           <w:rFonts w:ascii="Buccaneer" w:hAnsi="Buccaneer"/>
         </w:rPr>
-        <w:t xml:space="preserve"> coins = 70% successful attack</w:t>
+        <w:t xml:space="preserve"> coins </w:t>
+      </w:r>
+      <w:r>
+        <w:rPr>
+          <w:rFonts w:ascii="Rockwell" w:hAnsi="Rockwell"/>
+        </w:rPr>
+        <w:t>=</w:t>
+      </w:r>
+      <w:r>
+        <w:rPr>
+          <w:rFonts w:ascii="Buccaneer" w:hAnsi="Buccaneer"/>
+        </w:rPr>
+        <w:t xml:space="preserve"> </w:t>
+      </w:r>
+      <w:r>
+        <w:rPr>
+          <w:rFonts w:ascii="Mayflower Antique" w:hAnsi="Mayflower Antique"/>
+        </w:rPr>
+        <w:t>70</w:t>
+      </w:r>
+      <w:r>
+        <w:rPr>
+          <w:rFonts w:ascii="Rockwell" w:hAnsi="Rockwell"/>
+        </w:rPr>
+        <w:t xml:space="preserve">% </w:t>
+      </w:r>
+      <w:r>
+        <w:rPr>
+          <w:rFonts w:ascii="Buccaneer" w:hAnsi="Buccaneer"/>
+        </w:rPr>
+        <w:t>successful attack</w:t>
       </w:r>
     </w:p>
     <w:p>
@@ -900,7 +1160,25 @@
         <w:rPr>
           <w:rFonts w:ascii="Buccaneer" w:hAnsi="Buccaneer"/>
         </w:rPr>
-        <w:t>If no coins are spent, mercenaries have a base 50% successful attack</w:t>
+        <w:t xml:space="preserve">If no coins are spent, mercenaries have a base </w:t>
+      </w:r>
+      <w:r>
+        <w:rPr>
+          <w:rFonts w:ascii="Mayflower Antique" w:hAnsi="Mayflower Antique"/>
+        </w:rPr>
+        <w:t>50</w:t>
+      </w:r>
+      <w:r>
+        <w:rPr>
+          <w:rFonts w:ascii="Rockwell" w:hAnsi="Rockwell"/>
+        </w:rPr>
+        <w:t>%</w:t>
+      </w:r>
+      <w:r>
+        <w:rPr>
+          <w:rFonts w:ascii="Buccaneer" w:hAnsi="Buccaneer"/>
+        </w:rPr>
+        <w:t xml:space="preserve"> successful attack</w:t>
       </w:r>
       <w:r>
         <w:rPr>
@@ -944,15 +1222,15 @@
           <w:sz w:val="24"/>
           <w:szCs w:val="24"/>
         </w:rPr>
-        <w:t xml:space="preserve"> (</w:t>
-      </w:r>
-      <w:r>
-        <w:rPr>
-          <w:rFonts w:ascii="Buccaneer" w:hAnsi="Buccaneer"/>
+        <w:t xml:space="preserve"> </w:t>
+      </w:r>
+      <w:r>
+        <w:rPr>
+          <w:rFonts w:ascii="Rockwell" w:hAnsi="Rockwell"/>
           <w:sz w:val="24"/>
           <w:szCs w:val="24"/>
         </w:rPr>
-        <w:t>not</w:t>
+        <w:t>(</w:t>
       </w:r>
       <w:r>
         <w:rPr>
@@ -960,7 +1238,7 @@
           <w:sz w:val="24"/>
           <w:szCs w:val="24"/>
         </w:rPr>
-        <w:t xml:space="preserve"> a</w:t>
+        <w:t>not</w:t>
       </w:r>
       <w:r>
         <w:rPr>
@@ -968,7 +1246,23 @@
           <w:sz w:val="24"/>
           <w:szCs w:val="24"/>
         </w:rPr>
-        <w:t>ffected by damage multipliers)</w:t>
+        <w:t xml:space="preserve"> a</w:t>
+      </w:r>
+      <w:r>
+        <w:rPr>
+          <w:rFonts w:ascii="Buccaneer" w:hAnsi="Buccaneer"/>
+          <w:sz w:val="24"/>
+          <w:szCs w:val="24"/>
+        </w:rPr>
+        <w:t>ffected by damage multipliers</w:t>
+      </w:r>
+      <w:r>
+        <w:rPr>
+          <w:rFonts w:ascii="Rockwell" w:hAnsi="Rockwell"/>
+          <w:sz w:val="24"/>
+          <w:szCs w:val="24"/>
+        </w:rPr>
+        <w:t>)</w:t>
       </w:r>
       <w:r>
         <w:rPr>
@@ -993,9 +1287,39 @@
       </w:pPr>
       <w:r>
         <w:rPr>
-          <w:rFonts w:ascii="Buccaneer" w:hAnsi="Buccaneer"/>
-        </w:rPr>
-        <w:t xml:space="preserve">7 coins = Roll a D6 and add that value to </w:t>
+          <w:rFonts w:ascii="Mayflower Antique" w:hAnsi="Mayflower Antique"/>
+        </w:rPr>
+        <w:t>7</w:t>
+      </w:r>
+      <w:r>
+        <w:rPr>
+          <w:rFonts w:ascii="Buccaneer" w:hAnsi="Buccaneer"/>
+        </w:rPr>
+        <w:t xml:space="preserve"> coins </w:t>
+      </w:r>
+      <w:r>
+        <w:rPr>
+          <w:rFonts w:ascii="Rockwell" w:hAnsi="Rockwell"/>
+        </w:rPr>
+        <w:t>=</w:t>
+      </w:r>
+      <w:r>
+        <w:rPr>
+          <w:rFonts w:ascii="Buccaneer" w:hAnsi="Buccaneer"/>
+        </w:rPr>
+        <w:t xml:space="preserve"> Roll a D</w:t>
+      </w:r>
+      <w:r>
+        <w:rPr>
+          <w:rFonts w:ascii="Mayflower Antique" w:hAnsi="Mayflower Antique"/>
+        </w:rPr>
+        <w:t>6</w:t>
+      </w:r>
+      <w:r>
+        <w:rPr>
+          <w:rFonts w:ascii="Buccaneer" w:hAnsi="Buccaneer"/>
+        </w:rPr>
+        <w:t xml:space="preserve"> and add that value to </w:t>
       </w:r>
       <w:r>
         <w:rPr>
@@ -1017,9 +1341,39 @@
       </w:pPr>
       <w:r>
         <w:rPr>
-          <w:rFonts w:ascii="Buccaneer" w:hAnsi="Buccaneer"/>
-        </w:rPr>
-        <w:t>4 coins = Roll a D4 and add that value</w:t>
+          <w:rFonts w:ascii="Mayflower Antique" w:hAnsi="Mayflower Antique"/>
+        </w:rPr>
+        <w:t>4</w:t>
+      </w:r>
+      <w:r>
+        <w:rPr>
+          <w:rFonts w:ascii="Buccaneer" w:hAnsi="Buccaneer"/>
+        </w:rPr>
+        <w:t xml:space="preserve"> coins </w:t>
+      </w:r>
+      <w:r>
+        <w:rPr>
+          <w:rFonts w:ascii="Rockwell" w:hAnsi="Rockwell"/>
+        </w:rPr>
+        <w:t>=</w:t>
+      </w:r>
+      <w:r>
+        <w:rPr>
+          <w:rFonts w:ascii="Buccaneer" w:hAnsi="Buccaneer"/>
+        </w:rPr>
+        <w:t xml:space="preserve"> Roll a D</w:t>
+      </w:r>
+      <w:r>
+        <w:rPr>
+          <w:rFonts w:ascii="Mayflower Antique" w:hAnsi="Mayflower Antique"/>
+        </w:rPr>
+        <w:t>4</w:t>
+      </w:r>
+      <w:r>
+        <w:rPr>
+          <w:rFonts w:ascii="Buccaneer" w:hAnsi="Buccaneer"/>
+        </w:rPr>
+        <w:t xml:space="preserve"> and add that value</w:t>
       </w:r>
       <w:r>
         <w:rPr>
@@ -1052,7 +1406,47 @@
           <w:sz w:val="24"/>
           <w:szCs w:val="24"/>
         </w:rPr>
-        <w:t xml:space="preserve"> (All fighters start with a base 20 hit points)</w:t>
+        <w:t xml:space="preserve"> </w:t>
+      </w:r>
+      <w:r>
+        <w:rPr>
+          <w:rFonts w:ascii="Rockwell" w:hAnsi="Rockwell"/>
+          <w:sz w:val="24"/>
+          <w:szCs w:val="24"/>
+        </w:rPr>
+        <w:t>(</w:t>
+      </w:r>
+      <w:r>
+        <w:rPr>
+          <w:rFonts w:ascii="Buccaneer" w:hAnsi="Buccaneer"/>
+          <w:sz w:val="24"/>
+          <w:szCs w:val="24"/>
+        </w:rPr>
+        <w:t xml:space="preserve">All fighters start with a base </w:t>
+      </w:r>
+      <w:r>
+        <w:rPr>
+          <w:rFonts w:ascii="Mayflower Antique" w:hAnsi="Mayflower Antique"/>
+          <w:sz w:val="24"/>
+          <w:szCs w:val="24"/>
+        </w:rPr>
+        <w:t>20</w:t>
+      </w:r>
+      <w:r>
+        <w:rPr>
+          <w:rFonts w:ascii="Buccaneer" w:hAnsi="Buccaneer"/>
+          <w:sz w:val="24"/>
+          <w:szCs w:val="24"/>
+        </w:rPr>
+        <w:t xml:space="preserve"> hit points</w:t>
+      </w:r>
+      <w:r>
+        <w:rPr>
+          <w:rFonts w:ascii="Rockwell" w:hAnsi="Rockwell"/>
+          <w:sz w:val="24"/>
+          <w:szCs w:val="24"/>
+        </w:rPr>
+        <w:t>)</w:t>
       </w:r>
     </w:p>
     <w:p>
@@ -1068,7 +1462,7 @@
       </w:pPr>
       <w:r>
         <w:rPr>
-          <w:rFonts w:ascii="Buccaneer" w:hAnsi="Buccaneer"/>
+          <w:rFonts w:ascii="Mayflower Antique" w:hAnsi="Mayflower Antique"/>
         </w:rPr>
         <w:t>6</w:t>
       </w:r>
@@ -1076,7 +1470,31 @@
         <w:rPr>
           <w:rFonts w:ascii="Buccaneer" w:hAnsi="Buccaneer"/>
         </w:rPr>
-        <w:t xml:space="preserve"> coins = 12 extra hit points</w:t>
+        <w:t xml:space="preserve"> coins </w:t>
+      </w:r>
+      <w:r>
+        <w:rPr>
+          <w:rFonts w:ascii="Rockwell" w:hAnsi="Rockwell"/>
+        </w:rPr>
+        <w:t>=</w:t>
+      </w:r>
+      <w:r>
+        <w:rPr>
+          <w:rFonts w:ascii="Buccaneer" w:hAnsi="Buccaneer"/>
+        </w:rPr>
+        <w:t xml:space="preserve"> </w:t>
+      </w:r>
+      <w:r>
+        <w:rPr>
+          <w:rFonts w:ascii="Mayflower Antique" w:hAnsi="Mayflower Antique"/>
+        </w:rPr>
+        <w:t>12</w:t>
+      </w:r>
+      <w:r>
+        <w:rPr>
+          <w:rFonts w:ascii="Buccaneer" w:hAnsi="Buccaneer"/>
+        </w:rPr>
+        <w:t xml:space="preserve"> extra hit points</w:t>
       </w:r>
     </w:p>
     <w:p>
@@ -1092,9 +1510,39 @@
       </w:pPr>
       <w:r>
         <w:rPr>
-          <w:rFonts w:ascii="Buccaneer" w:hAnsi="Buccaneer"/>
-        </w:rPr>
-        <w:t>4 coins = 8 extra hit points</w:t>
+          <w:rFonts w:ascii="Mayflower Antique" w:hAnsi="Mayflower Antique"/>
+        </w:rPr>
+        <w:t>4</w:t>
+      </w:r>
+      <w:r>
+        <w:rPr>
+          <w:rFonts w:ascii="Buccaneer" w:hAnsi="Buccaneer"/>
+        </w:rPr>
+        <w:t xml:space="preserve"> coins </w:t>
+      </w:r>
+      <w:r>
+        <w:rPr>
+          <w:rFonts w:ascii="Rockwell" w:hAnsi="Rockwell"/>
+        </w:rPr>
+        <w:t>=</w:t>
+      </w:r>
+      <w:r>
+        <w:rPr>
+          <w:rFonts w:ascii="Buccaneer" w:hAnsi="Buccaneer"/>
+        </w:rPr>
+        <w:t xml:space="preserve"> </w:t>
+      </w:r>
+      <w:r>
+        <w:rPr>
+          <w:rFonts w:ascii="Mayflower Antique" w:hAnsi="Mayflower Antique"/>
+        </w:rPr>
+        <w:t>8</w:t>
+      </w:r>
+      <w:r>
+        <w:rPr>
+          <w:rFonts w:ascii="Buccaneer" w:hAnsi="Buccaneer"/>
+        </w:rPr>
+        <w:t xml:space="preserve"> extra hit points</w:t>
       </w:r>
     </w:p>
     <w:p>
@@ -1110,22 +1558,40 @@
       </w:pPr>
       <w:r>
         <w:rPr>
-          <w:rFonts w:ascii="Buccaneer" w:hAnsi="Buccaneer"/>
-        </w:rPr>
-        <w:t>2 coins = 4 extra hit points</w:t>
-      </w:r>
-    </w:p>
-    <w:p>
-      <w:pPr>
-        <w:pStyle w:val="ListParagraph"/>
-        <w:numPr>
-          <w:ilvl w:val="1"/>
-          <w:numId w:val="6"/>
-        </w:numPr>
-        <w:rPr>
-          <w:rFonts w:ascii="Buccaneer" w:hAnsi="Buccaneer"/>
-        </w:rPr>
-      </w:pPr>
+          <w:rFonts w:ascii="Mayflower Antique" w:hAnsi="Mayflower Antique"/>
+        </w:rPr>
+        <w:t>2</w:t>
+      </w:r>
+      <w:r>
+        <w:rPr>
+          <w:rFonts w:ascii="Buccaneer" w:hAnsi="Buccaneer"/>
+        </w:rPr>
+        <w:t xml:space="preserve"> coins </w:t>
+      </w:r>
+      <w:r>
+        <w:rPr>
+          <w:rFonts w:ascii="Rockwell" w:hAnsi="Rockwell"/>
+        </w:rPr>
+        <w:t>=</w:t>
+      </w:r>
+      <w:r>
+        <w:rPr>
+          <w:rFonts w:ascii="Buccaneer" w:hAnsi="Buccaneer"/>
+        </w:rPr>
+        <w:t xml:space="preserve"> </w:t>
+      </w:r>
+      <w:r>
+        <w:rPr>
+          <w:rFonts w:ascii="Mayflower Antique" w:hAnsi="Mayflower Antique"/>
+        </w:rPr>
+        <w:t>4</w:t>
+      </w:r>
+      <w:r>
+        <w:rPr>
+          <w:rFonts w:ascii="Buccaneer" w:hAnsi="Buccaneer"/>
+        </w:rPr>
+        <w:t xml:space="preserve"> extra hit points</w:t>
+      </w:r>
     </w:p>
     <w:p>
       <w:pPr>
@@ -1178,7 +1644,19 @@
         <w:rPr>
           <w:rFonts w:ascii="Buccaneer" w:hAnsi="Buccaneer"/>
         </w:rPr>
-        <w:t>ll have all 30 to use for this phase of the game.</w:t>
+        <w:t xml:space="preserve">ll have all </w:t>
+      </w:r>
+      <w:r>
+        <w:rPr>
+          <w:rFonts w:ascii="Mayflower Antique" w:hAnsi="Mayflower Antique"/>
+        </w:rPr>
+        <w:t>30</w:t>
+      </w:r>
+      <w:r>
+        <w:rPr>
+          <w:rFonts w:ascii="Buccaneer" w:hAnsi="Buccaneer"/>
+        </w:rPr>
+        <w:t xml:space="preserve"> to use for this phase of the game.</w:t>
       </w:r>
     </w:p>
     <w:p>
@@ -1197,7 +1675,19 @@
         <w:rPr>
           <w:rFonts w:ascii="Buccaneer" w:hAnsi="Buccaneer"/>
         </w:rPr>
-        <w:t>White chalk gives every weapon a base damage of 2 hit points per attack</w:t>
+        <w:t xml:space="preserve">White chalk gives every weapon a base damage of </w:t>
+      </w:r>
+      <w:r>
+        <w:rPr>
+          <w:rFonts w:ascii="Mayflower Antique" w:hAnsi="Mayflower Antique"/>
+        </w:rPr>
+        <w:t>2</w:t>
+      </w:r>
+      <w:r>
+        <w:rPr>
+          <w:rFonts w:ascii="Buccaneer" w:hAnsi="Buccaneer"/>
+        </w:rPr>
+        <w:t xml:space="preserve"> hit points per attack</w:t>
       </w:r>
     </w:p>
     <w:p>
@@ -1261,20 +1751,40 @@
         <w:rPr>
           <w:rFonts w:ascii="Buccaneer" w:hAnsi="Buccaneer"/>
         </w:rPr>
-        <w:t xml:space="preserve"> Attack power is increased (</w:t>
-      </w:r>
-      <w:r>
-        <w:rPr>
-          <w:rFonts w:ascii="Buccaneer" w:hAnsi="Buccaneer"/>
+        <w:t xml:space="preserve"> Attack power is increased</w:t>
+      </w:r>
+      <w:r>
+        <w:rPr>
+          <w:rFonts w:ascii="Rockwell" w:hAnsi="Rockwell"/>
+        </w:rPr>
+        <w:t xml:space="preserve"> (</w:t>
+      </w:r>
+      <w:r>
+        <w:rPr>
+          <w:rFonts w:ascii="Mayflower Antique" w:hAnsi="Mayflower Antique"/>
           <w:i/>
         </w:rPr>
-        <w:t>2 x Base Damage for a total of 4</w:t>
+        <w:t>2</w:t>
       </w:r>
       <w:r>
         <w:rPr>
           <w:rFonts w:ascii="Buccaneer" w:hAnsi="Buccaneer"/>
           <w:i/>
         </w:rPr>
+        <w:t xml:space="preserve"> x Base Damage for a total of </w:t>
+      </w:r>
+      <w:r>
+        <w:rPr>
+          <w:rFonts w:ascii="Mayflower Antique" w:hAnsi="Mayflower Antique"/>
+          <w:i/>
+        </w:rPr>
+        <w:t>4</w:t>
+      </w:r>
+      <w:r>
+        <w:rPr>
+          <w:rFonts w:ascii="Buccaneer" w:hAnsi="Buccaneer"/>
+          <w:i/>
+        </w:rPr>
         <w:t xml:space="preserve"> damage per hit</w:t>
       </w:r>
       <w:r>
@@ -1282,11 +1792,25 @@
           <w:rFonts w:ascii="Buccaneer" w:hAnsi="Buccaneer"/>
           <w:i/>
         </w:rPr>
-        <w:t>; lasts 3 rounds</w:t>
-      </w:r>
-      <w:r>
-        <w:rPr>
-          <w:rFonts w:ascii="Buccaneer" w:hAnsi="Buccaneer"/>
+        <w:t xml:space="preserve">; lasts </w:t>
+      </w:r>
+      <w:r>
+        <w:rPr>
+          <w:rFonts w:ascii="Mayflower Antique" w:hAnsi="Mayflower Antique"/>
+          <w:i/>
+        </w:rPr>
+        <w:t>3</w:t>
+      </w:r>
+      <w:r>
+        <w:rPr>
+          <w:rFonts w:ascii="Buccaneer" w:hAnsi="Buccaneer"/>
+          <w:i/>
+        </w:rPr>
+        <w:t xml:space="preserve"> rounds</w:t>
+      </w:r>
+      <w:r>
+        <w:rPr>
+          <w:rFonts w:ascii="Rockwell" w:hAnsi="Rockwell"/>
         </w:rPr>
         <w:t>)</w:t>
       </w:r>
@@ -1328,20 +1852,91 @@
         <w:rPr>
           <w:rFonts w:ascii="Buccaneer" w:hAnsi="Buccaneer"/>
         </w:rPr>
-        <w:t xml:space="preserve"> Magical Charm is added (</w:t>
+        <w:t xml:space="preserve"> Magical Charm is added </w:t>
+      </w:r>
+      <w:r>
+        <w:rPr>
+          <w:rFonts w:ascii="Rockwell" w:hAnsi="Rockwell"/>
+        </w:rPr>
+        <w:t>(</w:t>
       </w:r>
       <w:r>
         <w:rPr>
           <w:rFonts w:ascii="Buccaneer" w:hAnsi="Buccaneer"/>
           <w:i/>
         </w:rPr>
-        <w:t xml:space="preserve">Player using this weapon is protected from all base damage, but not material-based damage for </w:t>
-      </w:r>
-      <w:r>
-        <w:rPr>
-          <w:rFonts w:ascii="Buccaneer" w:hAnsi="Buccaneer"/>
+        <w:t>Player using this weapon is protected from all base damage,</w:t>
+      </w:r>
+      <w:r>
+        <w:rPr>
+          <w:rFonts w:ascii="Rockwell" w:hAnsi="Rockwell"/>
           <w:i/>
         </w:rPr>
+        <w:t>--</w:t>
+      </w:r>
+      <w:r>
+        <w:rPr>
+          <w:rFonts w:ascii="Buccaneer" w:hAnsi="Buccaneer"/>
+          <w:i/>
+        </w:rPr>
+        <w:t>not</w:t>
+      </w:r>
+      <w:bookmarkStart w:id="0" w:name="_GoBack"/>
+      <w:bookmarkEnd w:id="0"/>
+      <w:r>
+        <w:rPr>
+          <w:rFonts w:ascii="Buccaneer" w:hAnsi="Buccaneer"/>
+          <w:i/>
+        </w:rPr>
+        <w:t xml:space="preserve"> material</w:t>
+      </w:r>
+      <w:r>
+        <w:rPr>
+          <w:rFonts w:ascii="Mayflower Antique" w:hAnsi="Mayflower Antique"/>
+          <w:i/>
+        </w:rPr>
+        <w:t>-</w:t>
+      </w:r>
+      <w:r>
+        <w:rPr>
+          <w:rFonts w:ascii="Buccaneer" w:hAnsi="Buccaneer"/>
+          <w:i/>
+        </w:rPr>
+        <w:t>based</w:t>
+      </w:r>
+      <w:r>
+        <w:rPr>
+          <w:rFonts w:ascii="Buccaneer" w:hAnsi="Buccaneer"/>
+          <w:i/>
+        </w:rPr>
+        <w:t xml:space="preserve"> </w:t>
+      </w:r>
+      <w:r>
+        <w:rPr>
+          <w:rFonts w:ascii="Buccaneer" w:hAnsi="Buccaneer"/>
+          <w:i/>
+        </w:rPr>
+        <w:t>damage</w:t>
+      </w:r>
+      <w:r>
+        <w:rPr>
+          <w:rFonts w:ascii="Cambria" w:hAnsi="Cambria"/>
+          <w:i/>
+        </w:rPr>
+        <w:t>—</w:t>
+      </w:r>
+      <w:r>
+        <w:rPr>
+          <w:rFonts w:ascii="Buccaneer" w:hAnsi="Buccaneer"/>
+          <w:i/>
+        </w:rPr>
+        <w:t xml:space="preserve">for </w:t>
+      </w:r>
+      <w:r>
+        <w:rPr>
+          <w:rFonts w:ascii="Buccaneer" w:hAnsi="Buccaneer"/>
+          <w:i/>
+        </w:rPr>
         <w:t>three</w:t>
       </w:r>
       <w:r>
@@ -1353,7 +1948,7 @@
       </w:r>
       <w:r>
         <w:rPr>
-          <w:rFonts w:ascii="Buccaneer" w:hAnsi="Buccaneer"/>
+          <w:rFonts w:ascii="Rockwell" w:hAnsi="Rockwell"/>
         </w:rPr>
         <w:t>)</w:t>
       </w:r>
@@ -1395,20 +1990,40 @@
         <w:rPr>
           <w:rFonts w:ascii="Buccaneer" w:hAnsi="Buccaneer"/>
         </w:rPr>
-        <w:t xml:space="preserve"> Blade on the weapon is incredibly sharp (</w:t>
+        <w:t xml:space="preserve"> Blade on the weapon is incredibly sharp </w:t>
+      </w:r>
+      <w:r>
+        <w:rPr>
+          <w:rFonts w:ascii="Rockwell" w:hAnsi="Rockwell"/>
+        </w:rPr>
+        <w:t>(</w:t>
       </w:r>
       <w:r>
         <w:rPr>
           <w:rFonts w:ascii="Buccaneer" w:hAnsi="Buccaneer"/>
           <w:i/>
         </w:rPr>
-        <w:t xml:space="preserve">Player hit with this weapon bleeds profusely, losing 7 extra hit points on the round its applied; </w:t>
-      </w:r>
-      <w:r>
-        <w:rPr>
-          <w:rFonts w:ascii="Buccaneer" w:hAnsi="Buccaneer"/>
+        <w:t xml:space="preserve">Player hit with this weapon bleeds profusely, losing </w:t>
+      </w:r>
+      <w:r>
+        <w:rPr>
+          <w:rFonts w:ascii="Mayflower Antique" w:hAnsi="Mayflower Antique"/>
           <w:i/>
         </w:rPr>
+        <w:t>7</w:t>
+      </w:r>
+      <w:r>
+        <w:rPr>
+          <w:rFonts w:ascii="Buccaneer" w:hAnsi="Buccaneer"/>
+          <w:i/>
+        </w:rPr>
+        <w:t xml:space="preserve"> extra hit points on the round its applied; </w:t>
+      </w:r>
+      <w:r>
+        <w:rPr>
+          <w:rFonts w:ascii="Buccaneer" w:hAnsi="Buccaneer"/>
+          <w:i/>
+        </w:rPr>
         <w:t>lasts only one</w:t>
       </w:r>
       <w:r>
@@ -1420,7 +2035,7 @@
       </w:r>
       <w:r>
         <w:rPr>
-          <w:rFonts w:ascii="Buccaneer" w:hAnsi="Buccaneer"/>
+          <w:rFonts w:ascii="Rockwell" w:hAnsi="Rockwell"/>
         </w:rPr>
         <w:t>)</w:t>
       </w:r>
@@ -1468,18 +2083,52 @@
         <w:rPr>
           <w:rFonts w:ascii="Buccaneer" w:hAnsi="Buccaneer"/>
         </w:rPr>
-        <w:t>oison is added (</w:t>
+        <w:t xml:space="preserve">oison is added </w:t>
+      </w:r>
+      <w:r>
+        <w:rPr>
+          <w:rFonts w:ascii="Rockwell" w:hAnsi="Rockwell"/>
+        </w:rPr>
+        <w:t>(</w:t>
       </w:r>
       <w:r>
         <w:rPr>
           <w:rFonts w:ascii="Buccaneer" w:hAnsi="Buccaneer"/>
           <w:i/>
         </w:rPr>
-        <w:t>A DoT that removes 4 hit points per round for 3 rounds; can only be applied on a successful attack; a new material CAN be added after DoT is applied</w:t>
-      </w:r>
-      <w:r>
-        <w:rPr>
-          <w:rFonts w:ascii="Cambria" w:hAnsi="Cambria"/>
+        <w:t xml:space="preserve">A DoT that removes </w:t>
+      </w:r>
+      <w:r>
+        <w:rPr>
+          <w:rFonts w:ascii="Mayflower Antique" w:hAnsi="Mayflower Antique"/>
+          <w:i/>
+        </w:rPr>
+        <w:t>4</w:t>
+      </w:r>
+      <w:r>
+        <w:rPr>
+          <w:rFonts w:ascii="Buccaneer" w:hAnsi="Buccaneer"/>
+          <w:i/>
+        </w:rPr>
+        <w:t xml:space="preserve"> hit points per round for </w:t>
+      </w:r>
+      <w:r>
+        <w:rPr>
+          <w:rFonts w:ascii="Mayflower Antique" w:hAnsi="Mayflower Antique"/>
+          <w:i/>
+        </w:rPr>
+        <w:t>3</w:t>
+      </w:r>
+      <w:r>
+        <w:rPr>
+          <w:rFonts w:ascii="Buccaneer" w:hAnsi="Buccaneer"/>
+          <w:i/>
+        </w:rPr>
+        <w:t xml:space="preserve"> rounds; can only be applied on a successful attack; a new material CAN be added after DoT is applied</w:t>
+      </w:r>
+      <w:r>
+        <w:rPr>
+          <w:rFonts w:ascii="Rockwell" w:hAnsi="Rockwell"/>
           <w:i/>
         </w:rPr>
         <w:t>)</w:t>
@@ -1522,7 +2171,13 @@
         <w:rPr>
           <w:rFonts w:ascii="Buccaneer" w:hAnsi="Buccaneer"/>
         </w:rPr>
-        <w:t xml:space="preserve"> Durability is increased (</w:t>
+        <w:t xml:space="preserve"> Durability is increased </w:t>
+      </w:r>
+      <w:r>
+        <w:rPr>
+          <w:rFonts w:ascii="Rockwell" w:hAnsi="Rockwell"/>
+        </w:rPr>
+        <w:t>(</w:t>
       </w:r>
       <w:r>
         <w:rPr>
@@ -1543,18 +2198,32 @@
           <w:rFonts w:ascii="Buccaneer" w:hAnsi="Buccaneer"/>
           <w:i/>
         </w:rPr>
-        <w:t>rall damage per hit by 3; last two</w:t>
-      </w:r>
-      <w:r>
-        <w:rPr>
-          <w:rFonts w:ascii="Buccaneer" w:hAnsi="Buccaneer"/>
+        <w:t xml:space="preserve">rall damage per hit by </w:t>
+      </w:r>
+      <w:r>
+        <w:rPr>
+          <w:rFonts w:ascii="Mayflower Antique" w:hAnsi="Mayflower Antique"/>
           <w:i/>
         </w:rPr>
+        <w:t>3</w:t>
+      </w:r>
+      <w:r>
+        <w:rPr>
+          <w:rFonts w:ascii="Buccaneer" w:hAnsi="Buccaneer"/>
+          <w:i/>
+        </w:rPr>
+        <w:t>; last two</w:t>
+      </w:r>
+      <w:r>
+        <w:rPr>
+          <w:rFonts w:ascii="Buccaneer" w:hAnsi="Buccaneer"/>
+          <w:i/>
+        </w:rPr>
         <w:t xml:space="preserve"> rounds</w:t>
       </w:r>
       <w:r>
         <w:rPr>
-          <w:rFonts w:ascii="Buccaneer" w:hAnsi="Buccaneer"/>
+          <w:rFonts w:ascii="Rockwell" w:hAnsi="Rockwell"/>
         </w:rPr>
         <w:t>)</w:t>
       </w:r>
@@ -1596,7 +2265,13 @@
         <w:rPr>
           <w:rFonts w:ascii="Buccaneer" w:hAnsi="Buccaneer"/>
         </w:rPr>
-        <w:t xml:space="preserve"> Magic Protection is added (</w:t>
+        <w:t xml:space="preserve"> Magic Protection is added </w:t>
+      </w:r>
+      <w:r>
+        <w:rPr>
+          <w:rFonts w:ascii="Rockwell" w:hAnsi="Rockwell"/>
+        </w:rPr>
+        <w:t>(</w:t>
       </w:r>
       <w:r>
         <w:rPr>
@@ -1628,7 +2303,7 @@
       </w:r>
       <w:r>
         <w:rPr>
-          <w:rFonts w:ascii="Buccaneer" w:hAnsi="Buccaneer"/>
+          <w:rFonts w:ascii="Rockwell" w:hAnsi="Rockwell"/>
         </w:rPr>
         <w:t>)</w:t>
       </w:r>
@@ -1794,7 +2469,13 @@
         <w:rPr>
           <w:rFonts w:ascii="Buccaneer" w:hAnsi="Buccaneer"/>
         </w:rPr>
-        <w:t xml:space="preserve"> Make sure to give a good name!</w:t>
+        <w:t xml:space="preserve"> Make sure to give a good name</w:t>
+      </w:r>
+      <w:r>
+        <w:rPr>
+          <w:rFonts w:ascii="Rockwell" w:hAnsi="Rockwell"/>
+        </w:rPr>
+        <w:t>!</w:t>
       </w:r>
     </w:p>
     <w:p>
@@ -1808,6 +2489,7 @@
           <w:u w:val="single"/>
         </w:rPr>
       </w:pPr>
+      <w:proofErr w:type="gramStart"/>
       <w:r>
         <w:rPr>
           <w:rFonts w:ascii="Buccaneer" w:hAnsi="Buccaneer"/>
@@ -1838,6 +2520,7 @@
         </w:rPr>
         <w:t>!</w:t>
       </w:r>
+      <w:proofErr w:type="gramEnd"/>
     </w:p>
     <w:p>
       <w:pPr>
@@ -1854,7 +2537,31 @@
         <w:rPr>
           <w:rFonts w:ascii="Buccaneer" w:hAnsi="Buccaneer"/>
         </w:rPr>
-        <w:t xml:space="preserve">Before the first round (a round meaning both players attack each other once) and in between all rounds from then on </w:t>
+        <w:t xml:space="preserve">Before the first round </w:t>
+      </w:r>
+      <w:r>
+        <w:rPr>
+          <w:rFonts w:ascii="Rockwell" w:hAnsi="Rockwell"/>
+        </w:rPr>
+        <w:t>(</w:t>
+      </w:r>
+      <w:r>
+        <w:rPr>
+          <w:rFonts w:ascii="Buccaneer" w:hAnsi="Buccaneer"/>
+        </w:rPr>
+        <w:t>a round meaning both players attack each other once</w:t>
+      </w:r>
+      <w:r>
+        <w:rPr>
+          <w:rFonts w:ascii="Rockwell" w:hAnsi="Rockwell"/>
+        </w:rPr>
+        <w:t>)</w:t>
+      </w:r>
+      <w:r>
+        <w:rPr>
+          <w:rFonts w:ascii="Buccaneer" w:hAnsi="Buccaneer"/>
+        </w:rPr>
+        <w:t xml:space="preserve"> and in between all rounds from then on </w:t>
       </w:r>
       <w:r>
         <w:rPr>
@@ -1902,7 +2609,19 @@
         <w:rPr>
           <w:rFonts w:ascii="Buccaneer" w:hAnsi="Buccaneer"/>
         </w:rPr>
-        <w:t>Roll a six-sided die to see who attacks first</w:t>
+        <w:t>Roll a six</w:t>
+      </w:r>
+      <w:r>
+        <w:rPr>
+          <w:rFonts w:ascii="Rockwell" w:hAnsi="Rockwell"/>
+        </w:rPr>
+        <w:t>-</w:t>
+      </w:r>
+      <w:r>
+        <w:rPr>
+          <w:rFonts w:ascii="Buccaneer" w:hAnsi="Buccaneer"/>
+        </w:rPr>
+        <w:t>sided die to see who attacks first</w:t>
       </w:r>
     </w:p>
     <w:p>
@@ -1926,7 +2645,19 @@
         <w:rPr>
           <w:rFonts w:ascii="Buccaneer" w:hAnsi="Buccaneer"/>
         </w:rPr>
-        <w:t>rolls the ten-sided die to see if they have successfully hit the other player</w:t>
+        <w:t>rolls the ten</w:t>
+      </w:r>
+      <w:r>
+        <w:rPr>
+          <w:rFonts w:ascii="Rockwell" w:hAnsi="Rockwell"/>
+        </w:rPr>
+        <w:t>-</w:t>
+      </w:r>
+      <w:r>
+        <w:rPr>
+          <w:rFonts w:ascii="Buccaneer" w:hAnsi="Buccaneer"/>
+        </w:rPr>
+        <w:t>sided die to see if they have successfully hit the other player</w:t>
       </w:r>
       <w:r>
         <w:rPr>
@@ -1944,7 +2675,31 @@
         <w:rPr>
           <w:rFonts w:ascii="Buccaneer" w:hAnsi="Buccaneer"/>
         </w:rPr>
-        <w:t>how much damage you do (and how much the defending player can mitigate) using the bonuses and stats you can apply.</w:t>
+        <w:t xml:space="preserve">how much damage you do </w:t>
+      </w:r>
+      <w:r>
+        <w:rPr>
+          <w:rFonts w:ascii="Rockwell" w:hAnsi="Rockwell"/>
+        </w:rPr>
+        <w:t>(</w:t>
+      </w:r>
+      <w:r>
+        <w:rPr>
+          <w:rFonts w:ascii="Buccaneer" w:hAnsi="Buccaneer"/>
+        </w:rPr>
+        <w:t>and how much the defending player can mitigate</w:t>
+      </w:r>
+      <w:r>
+        <w:rPr>
+          <w:rFonts w:ascii="Rockwell" w:hAnsi="Rockwell"/>
+        </w:rPr>
+        <w:t>)</w:t>
+      </w:r>
+      <w:r>
+        <w:rPr>
+          <w:rFonts w:ascii="Buccaneer" w:hAnsi="Buccaneer"/>
+        </w:rPr>
+        <w:t xml:space="preserve"> using the bonuses and stats you can apply.</w:t>
       </w:r>
     </w:p>
     <w:p>
@@ -2058,7 +2813,27 @@
         <w:szCs w:val="20"/>
         <w:shd w:val="clear" w:color="auto" w:fill="FFFFFF"/>
       </w:rPr>
-      <w:t>© 2015 DigiPen, All Rights Reserved.</w:t>
+      <w:t xml:space="preserve">© 2015 </w:t>
+    </w:r>
+    <w:proofErr w:type="spellStart"/>
+    <w:r>
+      <w:rPr>
+        <w:rFonts w:ascii="Arial" w:hAnsi="Arial" w:cs="Arial"/>
+        <w:sz w:val="20"/>
+        <w:szCs w:val="20"/>
+        <w:shd w:val="clear" w:color="auto" w:fill="FFFFFF"/>
+      </w:rPr>
+      <w:t>DigiPen</w:t>
+    </w:r>
+    <w:proofErr w:type="spellEnd"/>
+    <w:r>
+      <w:rPr>
+        <w:rFonts w:ascii="Arial" w:hAnsi="Arial" w:cs="Arial"/>
+        <w:sz w:val="20"/>
+        <w:szCs w:val="20"/>
+        <w:shd w:val="clear" w:color="auto" w:fill="FFFFFF"/>
+      </w:rPr>
+      <w:t>, All Rights Reserved.</w:t>
     </w:r>
   </w:p>
   <w:p>

</xml_diff>